<commit_message>
Update PROGRAMACIÓ - PR02-ORD_2024-2025.docx
</commit_message>
<xml_diff>
--- a/PROGRAMACIÓ - PR02-ORD_2024-2025.docx
+++ b/PROGRAMACIÓ - PR02-ORD_2024-2025.docx
@@ -776,7 +776,7 @@
     </w:sdt>
     <w:p>
       <w:pPr>
-        <w:pStyle w:val="Ttulo"/>
+        <w:pStyle w:val="Title"/>
         <w:ind w:left="0"/>
         <w:rPr>
           <w:rFonts w:ascii="Calibri" w:hAnsi="Calibri" w:cs="Calibri"/>
@@ -800,7 +800,7 @@
     </w:p>
     <w:p>
       <w:pPr>
-        <w:pStyle w:val="Listaconvietas"/>
+        <w:pStyle w:val="ListBullet"/>
         <w:ind w:left="115"/>
         <w:jc w:val="both"/>
         <w:rPr>
@@ -822,7 +822,7 @@
     </w:p>
     <w:p>
       <w:pPr>
-        <w:pStyle w:val="Listaconvietas"/>
+        <w:pStyle w:val="ListBullet"/>
         <w:ind w:left="115"/>
         <w:jc w:val="both"/>
         <w:rPr>
@@ -872,7 +872,7 @@
     </w:p>
     <w:p>
       <w:pPr>
-        <w:pStyle w:val="Listaconvietas"/>
+        <w:pStyle w:val="ListBullet"/>
         <w:ind w:left="115"/>
         <w:jc w:val="both"/>
         <w:rPr>
@@ -922,7 +922,7 @@
     </w:p>
     <w:p>
       <w:pPr>
-        <w:pStyle w:val="Listaconvietas"/>
+        <w:pStyle w:val="ListBullet"/>
         <w:ind w:left="115"/>
         <w:jc w:val="both"/>
         <w:rPr>
@@ -992,7 +992,7 @@
     </w:p>
     <w:p>
       <w:pPr>
-        <w:pStyle w:val="Listaconvietas"/>
+        <w:pStyle w:val="ListBullet"/>
         <w:ind w:left="115"/>
         <w:jc w:val="both"/>
         <w:rPr>
@@ -1065,7 +1065,7 @@
     </w:p>
     <w:p>
       <w:pPr>
-        <w:pStyle w:val="Listaconvietas"/>
+        <w:pStyle w:val="ListBullet"/>
         <w:ind w:left="115"/>
         <w:jc w:val="both"/>
         <w:rPr>
@@ -1078,7 +1078,7 @@
     </w:p>
     <w:p>
       <w:pPr>
-        <w:pStyle w:val="Listaconvietas"/>
+        <w:pStyle w:val="ListBullet"/>
         <w:ind w:left="115"/>
         <w:jc w:val="both"/>
         <w:rPr>
@@ -1091,7 +1091,7 @@
     </w:p>
     <w:p>
       <w:pPr>
-        <w:pStyle w:val="Listaconvietas"/>
+        <w:pStyle w:val="ListBullet"/>
         <w:ind w:left="115"/>
         <w:jc w:val="both"/>
         <w:rPr>
@@ -1133,7 +1133,7 @@
     </w:p>
     <w:p>
       <w:pPr>
-        <w:pStyle w:val="Prrafodelista"/>
+        <w:pStyle w:val="ListParagraph"/>
         <w:numPr>
           <w:ilvl w:val="0"/>
           <w:numId w:val="19"/>
@@ -1162,7 +1162,7 @@
     </w:p>
     <w:p>
       <w:pPr>
-        <w:pStyle w:val="Prrafodelista"/>
+        <w:pStyle w:val="ListParagraph"/>
         <w:numPr>
           <w:ilvl w:val="0"/>
           <w:numId w:val="19"/>
@@ -1197,7 +1197,7 @@
     </w:p>
     <w:p>
       <w:pPr>
-        <w:pStyle w:val="Prrafodelista"/>
+        <w:pStyle w:val="ListParagraph"/>
         <w:numPr>
           <w:ilvl w:val="0"/>
           <w:numId w:val="19"/>
@@ -1252,7 +1252,7 @@
     </w:p>
     <w:p>
       <w:pPr>
-        <w:pStyle w:val="Ttulo"/>
+        <w:pStyle w:val="Title"/>
         <w:ind w:left="0"/>
         <w:rPr>
           <w:rFonts w:ascii="Calibri" w:hAnsi="Calibri" w:cs="Calibri"/>
@@ -1525,7 +1525,7 @@
     </w:p>
     <w:p>
       <w:pPr>
-        <w:pStyle w:val="Ttulo"/>
+        <w:pStyle w:val="Title"/>
         <w:ind w:left="0"/>
         <w:rPr>
           <w:rFonts w:ascii="Calibri" w:hAnsi="Calibri" w:cs="Calibri"/>
@@ -1565,7 +1565,7 @@
     </w:p>
     <w:p>
       <w:pPr>
-        <w:pStyle w:val="Ttulo"/>
+        <w:pStyle w:val="Title"/>
         <w:ind w:left="0"/>
         <w:rPr>
           <w:rFonts w:ascii="Calibri" w:hAnsi="Calibri" w:cs="Calibri"/>
@@ -1597,7 +1597,7 @@
         <w:rPr>
           <w:rFonts w:ascii="Calibri" w:hAnsi="Calibri" w:cs="Calibri"/>
           <w:color w:val="595959" w:themeColor="text1" w:themeTint="A6"/>
-          <w:lang w:eastAsia="ja-JP"/>
+          <w:lang w:val="ca-ES" w:eastAsia="ja-JP"/>
         </w:rPr>
       </w:pPr>
       <w:r>
@@ -1608,136 +1608,18 @@
         </w:rPr>
         <w:t xml:space="preserve">Segons les notes que t’han deixat, </w:t>
       </w:r>
-      <w:proofErr w:type="spellStart"/>
       <w:r>
         <w:rPr>
           <w:rFonts w:ascii="Calibri" w:hAnsi="Calibri" w:cs="Calibri"/>
           <w:color w:val="595959" w:themeColor="text1" w:themeTint="A6"/>
-          <w:lang w:eastAsia="ja-JP"/>
-        </w:rPr>
-        <w:t>saps</w:t>
-      </w:r>
-      <w:proofErr w:type="spellEnd"/>
-      <w:r>
-        <w:rPr>
-          <w:rFonts w:ascii="Calibri" w:hAnsi="Calibri" w:cs="Calibri"/>
-          <w:color w:val="595959" w:themeColor="text1" w:themeTint="A6"/>
-          <w:lang w:eastAsia="ja-JP"/>
-        </w:rPr>
-        <w:t xml:space="preserve"> que el </w:t>
-      </w:r>
-      <w:proofErr w:type="spellStart"/>
-      <w:r>
-        <w:rPr>
-          <w:rFonts w:ascii="Calibri" w:hAnsi="Calibri" w:cs="Calibri"/>
-          <w:color w:val="595959" w:themeColor="text1" w:themeTint="A6"/>
-          <w:lang w:eastAsia="ja-JP"/>
-        </w:rPr>
-        <w:t>projecte</w:t>
-      </w:r>
-      <w:proofErr w:type="spellEnd"/>
-      <w:r>
-        <w:rPr>
-          <w:rFonts w:ascii="Calibri" w:hAnsi="Calibri" w:cs="Calibri"/>
-          <w:color w:val="595959" w:themeColor="text1" w:themeTint="A6"/>
-          <w:lang w:eastAsia="ja-JP"/>
-        </w:rPr>
-        <w:t xml:space="preserve"> </w:t>
-      </w:r>
-      <w:proofErr w:type="spellStart"/>
-      <w:r>
-        <w:rPr>
-          <w:rFonts w:ascii="Calibri" w:hAnsi="Calibri" w:cs="Calibri"/>
-          <w:color w:val="595959" w:themeColor="text1" w:themeTint="A6"/>
-          <w:lang w:eastAsia="ja-JP"/>
-        </w:rPr>
-        <w:t>està</w:t>
-      </w:r>
-      <w:proofErr w:type="spellEnd"/>
-      <w:r>
-        <w:rPr>
-          <w:rFonts w:ascii="Calibri" w:hAnsi="Calibri" w:cs="Calibri"/>
-          <w:color w:val="595959" w:themeColor="text1" w:themeTint="A6"/>
-          <w:lang w:eastAsia="ja-JP"/>
-        </w:rPr>
-        <w:t xml:space="preserve"> </w:t>
-      </w:r>
-      <w:proofErr w:type="spellStart"/>
-      <w:r>
-        <w:rPr>
-          <w:rFonts w:ascii="Calibri" w:hAnsi="Calibri" w:cs="Calibri"/>
-          <w:color w:val="595959" w:themeColor="text1" w:themeTint="A6"/>
-          <w:lang w:eastAsia="ja-JP"/>
-        </w:rPr>
-        <w:t>organitzat</w:t>
-      </w:r>
-      <w:proofErr w:type="spellEnd"/>
-      <w:r>
-        <w:rPr>
-          <w:rFonts w:ascii="Calibri" w:hAnsi="Calibri" w:cs="Calibri"/>
-          <w:color w:val="595959" w:themeColor="text1" w:themeTint="A6"/>
-          <w:lang w:eastAsia="ja-JP"/>
-        </w:rPr>
-        <w:t xml:space="preserve"> en les </w:t>
-      </w:r>
-      <w:proofErr w:type="spellStart"/>
-      <w:r>
-        <w:rPr>
-          <w:rFonts w:ascii="Calibri" w:hAnsi="Calibri" w:cs="Calibri"/>
-          <w:color w:val="595959" w:themeColor="text1" w:themeTint="A6"/>
-          <w:lang w:eastAsia="ja-JP"/>
-        </w:rPr>
-        <w:t>següents</w:t>
-      </w:r>
-      <w:proofErr w:type="spellEnd"/>
-      <w:r>
-        <w:rPr>
-          <w:rFonts w:ascii="Calibri" w:hAnsi="Calibri" w:cs="Calibri"/>
-          <w:color w:val="595959" w:themeColor="text1" w:themeTint="A6"/>
-          <w:lang w:eastAsia="ja-JP"/>
-        </w:rPr>
-        <w:t xml:space="preserve"> </w:t>
-      </w:r>
-      <w:proofErr w:type="spellStart"/>
-      <w:r>
-        <w:rPr>
-          <w:rFonts w:ascii="Calibri" w:hAnsi="Calibri" w:cs="Calibri"/>
-          <w:color w:val="595959" w:themeColor="text1" w:themeTint="A6"/>
-          <w:lang w:eastAsia="ja-JP"/>
-        </w:rPr>
-        <w:t>classes</w:t>
-      </w:r>
-      <w:proofErr w:type="spellEnd"/>
-      <w:r>
-        <w:rPr>
-          <w:rFonts w:ascii="Calibri" w:hAnsi="Calibri" w:cs="Calibri"/>
-          <w:color w:val="595959" w:themeColor="text1" w:themeTint="A6"/>
-          <w:lang w:eastAsia="ja-JP"/>
-        </w:rPr>
-        <w:t xml:space="preserve"> i </w:t>
-      </w:r>
-      <w:proofErr w:type="spellStart"/>
-      <w:r>
-        <w:rPr>
-          <w:rFonts w:ascii="Calibri" w:hAnsi="Calibri" w:cs="Calibri"/>
-          <w:color w:val="595959" w:themeColor="text1" w:themeTint="A6"/>
-          <w:lang w:eastAsia="ja-JP"/>
-        </w:rPr>
-        <w:t>mòduls</w:t>
-      </w:r>
-      <w:proofErr w:type="spellEnd"/>
-      <w:r>
-        <w:rPr>
-          <w:rFonts w:ascii="Calibri" w:hAnsi="Calibri" w:cs="Calibri"/>
-          <w:color w:val="595959" w:themeColor="text1" w:themeTint="A6"/>
-          <w:lang w:eastAsia="ja-JP"/>
-        </w:rPr>
-        <w:t>:</w:t>
+          <w:lang w:val="ca-ES" w:eastAsia="ja-JP"/>
+        </w:rPr>
+        <w:t>saps que el projecte està organitzat en les següents classes i mòduls:</w:t>
       </w:r>
     </w:p>
     <w:p>
       <w:pPr>
-        <w:pStyle w:val="Listaconvietas"/>
+        <w:pStyle w:val="ListBullet"/>
         <w:numPr>
           <w:ilvl w:val="0"/>
           <w:numId w:val="20"/>
@@ -1801,7 +1683,7 @@
     </w:p>
     <w:p>
       <w:pPr>
-        <w:pStyle w:val="Listaconvietas"/>
+        <w:pStyle w:val="ListBullet"/>
         <w:numPr>
           <w:ilvl w:val="0"/>
           <w:numId w:val="21"/>
@@ -1846,7 +1728,7 @@
     </w:p>
     <w:p>
       <w:pPr>
-        <w:pStyle w:val="Listaconvietas"/>
+        <w:pStyle w:val="ListBullet"/>
         <w:ind w:left="720"/>
         <w:rPr>
           <w:rFonts w:ascii="Calibri" w:hAnsi="Calibri" w:cs="Calibri"/>
@@ -1857,7 +1739,7 @@
     </w:p>
     <w:p>
       <w:pPr>
-        <w:pStyle w:val="Listaconvietas"/>
+        <w:pStyle w:val="ListBullet"/>
         <w:numPr>
           <w:ilvl w:val="0"/>
           <w:numId w:val="20"/>
@@ -1950,21 +1832,20 @@
         </w:rPr>
         <w:tab/>
       </w:r>
-      <w:proofErr w:type="spellStart"/>
       <w:r>
         <w:rPr>
           <w:rFonts w:ascii="Calibri" w:hAnsi="Calibri" w:cs="Calibri"/>
           <w:color w:val="FF0000"/>
           <w:sz w:val="22"/>
           <w:szCs w:val="22"/>
+          <w:lang w:val="es-ES"/>
         </w:rPr>
         <w:t>hecho</w:t>
       </w:r>
-      <w:proofErr w:type="spellEnd"/>
     </w:p>
     <w:p>
       <w:pPr>
-        <w:pStyle w:val="Listaconvietas"/>
+        <w:pStyle w:val="ListBullet"/>
         <w:numPr>
           <w:ilvl w:val="1"/>
           <w:numId w:val="20"/>
@@ -2115,7 +1996,7 @@
     </w:p>
     <w:p>
       <w:pPr>
-        <w:pStyle w:val="Listaconvietas"/>
+        <w:pStyle w:val="ListBullet"/>
         <w:numPr>
           <w:ilvl w:val="1"/>
           <w:numId w:val="20"/>
@@ -2194,7 +2075,7 @@
     </w:p>
     <w:p>
       <w:pPr>
-        <w:pStyle w:val="Listaconvietas"/>
+        <w:pStyle w:val="ListBullet"/>
         <w:numPr>
           <w:ilvl w:val="1"/>
           <w:numId w:val="20"/>
@@ -2229,7 +2110,7 @@
     </w:p>
     <w:p>
       <w:pPr>
-        <w:pStyle w:val="Listaconvietas"/>
+        <w:pStyle w:val="ListBullet"/>
         <w:rPr>
           <w:rFonts w:ascii="Calibri" w:hAnsi="Calibri" w:cs="Calibri"/>
           <w:sz w:val="22"/>
@@ -2239,7 +2120,7 @@
     </w:p>
     <w:p>
       <w:pPr>
-        <w:pStyle w:val="Listaconvietas"/>
+        <w:pStyle w:val="ListBullet"/>
         <w:numPr>
           <w:ilvl w:val="0"/>
           <w:numId w:val="20"/>
@@ -2285,10 +2166,39 @@
         <w:t>Vehicles</w:t>
       </w:r>
       <w:proofErr w:type="spellEnd"/>
+      <w:r>
+        <w:rPr>
+          <w:rFonts w:ascii="Calibri" w:hAnsi="Calibri" w:cs="Calibri"/>
+          <w:sz w:val="22"/>
+          <w:szCs w:val="22"/>
+          <w:lang w:val="es-ES"/>
+        </w:rPr>
+        <w:t xml:space="preserve"> </w:t>
+      </w:r>
+      <w:r>
+        <w:rPr>
+          <w:rFonts w:ascii="Calibri" w:hAnsi="Calibri" w:cs="Calibri"/>
+          <w:sz w:val="22"/>
+          <w:szCs w:val="22"/>
+          <w:lang w:val="es-ES"/>
+        </w:rPr>
+        <w:tab/>
+      </w:r>
+      <w:proofErr w:type="spellStart"/>
+      <w:r>
+        <w:rPr>
+          <w:rFonts w:ascii="Calibri" w:hAnsi="Calibri" w:cs="Calibri"/>
+          <w:color w:val="FF0000"/>
+          <w:sz w:val="22"/>
+          <w:szCs w:val="22"/>
+        </w:rPr>
+        <w:t>hecho</w:t>
+      </w:r>
+      <w:proofErr w:type="spellEnd"/>
     </w:p>
     <w:p>
       <w:pPr>
-        <w:pStyle w:val="Listaconvietas"/>
+        <w:pStyle w:val="ListBullet"/>
         <w:numPr>
           <w:ilvl w:val="1"/>
           <w:numId w:val="20"/>
@@ -2346,7 +2256,7 @@
     </w:p>
     <w:p>
       <w:pPr>
-        <w:pStyle w:val="Listaconvietas"/>
+        <w:pStyle w:val="ListBullet"/>
         <w:numPr>
           <w:ilvl w:val="2"/>
           <w:numId w:val="20"/>
@@ -2404,7 +2314,7 @@
     </w:p>
     <w:p>
       <w:pPr>
-        <w:pStyle w:val="Listaconvietas"/>
+        <w:pStyle w:val="ListBullet"/>
         <w:spacing w:after="200"/>
         <w:ind w:left="2160" w:right="0"/>
         <w:contextualSpacing/>
@@ -2529,7 +2439,7 @@
     </w:p>
     <w:p>
       <w:pPr>
-        <w:pStyle w:val="Listaconvietas"/>
+        <w:pStyle w:val="ListBullet"/>
         <w:numPr>
           <w:ilvl w:val="1"/>
           <w:numId w:val="20"/>
@@ -2565,7 +2475,7 @@
     </w:p>
     <w:p>
       <w:pPr>
-        <w:pStyle w:val="Listaconvietas"/>
+        <w:pStyle w:val="ListBullet"/>
         <w:numPr>
           <w:ilvl w:val="2"/>
           <w:numId w:val="20"/>
@@ -2623,7 +2533,7 @@
     </w:p>
     <w:p>
       <w:pPr>
-        <w:pStyle w:val="Listaconvietas"/>
+        <w:pStyle w:val="ListBullet"/>
         <w:spacing w:after="200"/>
         <w:ind w:left="2160" w:right="0"/>
         <w:contextualSpacing/>
@@ -2717,7 +2627,7 @@
     </w:p>
     <w:p>
       <w:pPr>
-        <w:pStyle w:val="Listaconvietas"/>
+        <w:pStyle w:val="ListBullet"/>
         <w:numPr>
           <w:ilvl w:val="2"/>
           <w:numId w:val="20"/>
@@ -2846,7 +2756,7 @@
     </w:p>
     <w:p>
       <w:pPr>
-        <w:pStyle w:val="Listaconvietas"/>
+        <w:pStyle w:val="ListBullet"/>
         <w:numPr>
           <w:ilvl w:val="1"/>
           <w:numId w:val="20"/>
@@ -2893,7 +2803,7 @@
     </w:p>
     <w:p>
       <w:pPr>
-        <w:pStyle w:val="Listaconvietas"/>
+        <w:pStyle w:val="ListBullet"/>
         <w:numPr>
           <w:ilvl w:val="2"/>
           <w:numId w:val="20"/>
@@ -2951,7 +2861,7 @@
     </w:p>
     <w:p>
       <w:pPr>
-        <w:pStyle w:val="Listaconvietas"/>
+        <w:pStyle w:val="ListBullet"/>
         <w:spacing w:after="200"/>
         <w:ind w:left="2160" w:right="0"/>
         <w:contextualSpacing/>
@@ -3065,7 +2975,7 @@
     </w:p>
     <w:p>
       <w:pPr>
-        <w:pStyle w:val="Listaconvietas"/>
+        <w:pStyle w:val="ListBullet"/>
         <w:numPr>
           <w:ilvl w:val="2"/>
           <w:numId w:val="20"/>
@@ -3214,7 +3124,7 @@
     </w:p>
     <w:p>
       <w:pPr>
-        <w:pStyle w:val="Listaconvietas"/>
+        <w:pStyle w:val="ListBullet"/>
         <w:rPr>
           <w:rFonts w:ascii="Calibri" w:hAnsi="Calibri" w:cs="Calibri"/>
           <w:sz w:val="22"/>
@@ -3225,7 +3135,7 @@
     </w:p>
     <w:p>
       <w:pPr>
-        <w:pStyle w:val="Listaconvietas"/>
+        <w:pStyle w:val="ListBullet"/>
         <w:numPr>
           <w:ilvl w:val="0"/>
           <w:numId w:val="20"/>
@@ -3281,7 +3191,7 @@
     </w:p>
     <w:p>
       <w:pPr>
-        <w:pStyle w:val="Listaconvietas"/>
+        <w:pStyle w:val="ListBullet"/>
         <w:numPr>
           <w:ilvl w:val="1"/>
           <w:numId w:val="20"/>
@@ -3328,7 +3238,7 @@
     </w:p>
     <w:p>
       <w:pPr>
-        <w:pStyle w:val="Listaconvietas"/>
+        <w:pStyle w:val="ListBullet"/>
         <w:numPr>
           <w:ilvl w:val="1"/>
           <w:numId w:val="20"/>
@@ -3375,7 +3285,7 @@
     </w:p>
     <w:p>
       <w:pPr>
-        <w:pStyle w:val="Listaconvietas"/>
+        <w:pStyle w:val="ListBullet"/>
         <w:rPr>
           <w:rFonts w:ascii="Calibri" w:hAnsi="Calibri" w:cs="Calibri"/>
           <w:sz w:val="22"/>
@@ -3386,7 +3296,7 @@
     </w:p>
     <w:p>
       <w:pPr>
-        <w:pStyle w:val="Listaconvietas"/>
+        <w:pStyle w:val="ListBullet"/>
         <w:numPr>
           <w:ilvl w:val="0"/>
           <w:numId w:val="20"/>
@@ -3436,10 +3346,29 @@
         <w:t>GestorLloguers</w:t>
       </w:r>
       <w:proofErr w:type="spellEnd"/>
+      <w:r>
+        <w:rPr>
+          <w:rFonts w:ascii="Calibri" w:hAnsi="Calibri" w:cs="Calibri"/>
+          <w:sz w:val="22"/>
+          <w:szCs w:val="22"/>
+        </w:rPr>
+        <w:tab/>
+      </w:r>
+      <w:proofErr w:type="spellStart"/>
+      <w:r>
+        <w:rPr>
+          <w:rFonts w:ascii="Calibri" w:hAnsi="Calibri" w:cs="Calibri"/>
+          <w:color w:val="FF0000"/>
+          <w:sz w:val="22"/>
+          <w:szCs w:val="22"/>
+        </w:rPr>
+        <w:t>hecho</w:t>
+      </w:r>
+      <w:proofErr w:type="spellEnd"/>
     </w:p>
     <w:p>
       <w:pPr>
-        <w:pStyle w:val="Listaconvietas"/>
+        <w:pStyle w:val="ListBullet"/>
         <w:numPr>
           <w:ilvl w:val="1"/>
           <w:numId w:val="20"/>
@@ -3484,7 +3413,7 @@
     </w:p>
     <w:p>
       <w:pPr>
-        <w:pStyle w:val="Listaconvietas"/>
+        <w:pStyle w:val="ListBullet"/>
         <w:numPr>
           <w:ilvl w:val="1"/>
           <w:numId w:val="20"/>
@@ -3547,7 +3476,7 @@
     </w:p>
     <w:p>
       <w:pPr>
-        <w:pStyle w:val="Listaconvietas"/>
+        <w:pStyle w:val="ListBullet"/>
         <w:spacing w:after="200"/>
         <w:ind w:left="1080" w:right="0"/>
         <w:contextualSpacing/>
@@ -3560,7 +3489,7 @@
     </w:p>
     <w:p>
       <w:pPr>
-        <w:pStyle w:val="Listaconvietas"/>
+        <w:pStyle w:val="ListBullet"/>
         <w:spacing w:after="200"/>
         <w:ind w:left="1080" w:right="0"/>
         <w:contextualSpacing/>
@@ -3573,7 +3502,7 @@
     </w:p>
     <w:p>
       <w:pPr>
-        <w:pStyle w:val="Listaconvietas"/>
+        <w:pStyle w:val="ListBullet"/>
         <w:spacing w:after="200"/>
         <w:ind w:left="1080" w:right="0"/>
         <w:contextualSpacing/>
@@ -3586,7 +3515,7 @@
     </w:p>
     <w:p>
       <w:pPr>
-        <w:pStyle w:val="Listaconvietas"/>
+        <w:pStyle w:val="ListBullet"/>
         <w:ind w:left="360" w:hanging="360"/>
         <w:rPr>
           <w:rFonts w:ascii="Calibri" w:hAnsi="Calibri" w:cs="Calibri"/>
@@ -3683,7 +3612,7 @@
     </w:p>
     <w:p>
       <w:pPr>
-        <w:pStyle w:val="Listaconvietas"/>
+        <w:pStyle w:val="ListBullet"/>
         <w:rPr>
           <w:rFonts w:ascii="Calibri" w:hAnsi="Calibri" w:cs="Calibri"/>
           <w:sz w:val="22"/>
@@ -3974,7 +3903,7 @@
     </w:p>
     <w:p>
       <w:pPr>
-        <w:pStyle w:val="Listaconvietas"/>
+        <w:pStyle w:val="ListBullet"/>
         <w:rPr>
           <w:rFonts w:ascii="Calibri" w:hAnsi="Calibri" w:cs="Calibri"/>
           <w:sz w:val="22"/>
@@ -4105,7 +4034,7 @@
     </w:p>
     <w:p>
       <w:pPr>
-        <w:pStyle w:val="Listaconvietas"/>
+        <w:pStyle w:val="ListBullet"/>
         <w:rPr>
           <w:rFonts w:ascii="Calibri" w:hAnsi="Calibri" w:cs="Calibri"/>
           <w:i/>
@@ -4117,7 +4046,7 @@
       <w:hyperlink r:id="rId14" w:history="1">
         <w:r>
           <w:rPr>
-            <w:rStyle w:val="Hipervnculo"/>
+            <w:rStyle w:val="Hyperlink"/>
             <w:rFonts w:ascii="Calibri" w:hAnsi="Calibri" w:cs="Calibri"/>
             <w:i/>
             <w:sz w:val="22"/>
@@ -4130,7 +4059,7 @@
     </w:p>
     <w:p>
       <w:pPr>
-        <w:pStyle w:val="Listaconvietas"/>
+        <w:pStyle w:val="ListBullet"/>
         <w:rPr>
           <w:rFonts w:ascii="Calibri" w:hAnsi="Calibri" w:cs="Calibri"/>
           <w:i/>
@@ -4445,7 +4374,7 @@
     </w:p>
     <w:p>
       <w:pPr>
-        <w:pStyle w:val="Ttulo"/>
+        <w:pStyle w:val="Title"/>
         <w:ind w:left="0"/>
         <w:rPr>
           <w:rFonts w:ascii="Calibri" w:hAnsi="Calibri" w:cs="Calibri"/>
@@ -4468,7 +4397,7 @@
     </w:p>
     <w:p>
       <w:pPr>
-        <w:pStyle w:val="Listaconvietas"/>
+        <w:pStyle w:val="ListBullet"/>
         <w:ind w:left="115"/>
         <w:jc w:val="both"/>
         <w:rPr>
@@ -4490,7 +4419,7 @@
     </w:p>
     <w:p>
       <w:pPr>
-        <w:pStyle w:val="Listaconvietas"/>
+        <w:pStyle w:val="ListBullet"/>
         <w:ind w:left="115"/>
         <w:jc w:val="both"/>
         <w:rPr>
@@ -4533,7 +4462,7 @@
     </w:p>
     <w:p>
       <w:pPr>
-        <w:pStyle w:val="Listaconvietas"/>
+        <w:pStyle w:val="ListBullet"/>
         <w:ind w:left="115"/>
         <w:jc w:val="both"/>
         <w:rPr>
@@ -4565,7 +4494,7 @@
     </w:p>
     <w:p>
       <w:pPr>
-        <w:pStyle w:val="Listaconvietas"/>
+        <w:pStyle w:val="ListBullet"/>
         <w:ind w:left="115"/>
         <w:jc w:val="both"/>
         <w:rPr>
@@ -4597,7 +4526,7 @@
     </w:p>
     <w:p>
       <w:pPr>
-        <w:pStyle w:val="Listaconvietas"/>
+        <w:pStyle w:val="ListBullet"/>
         <w:ind w:left="115"/>
         <w:jc w:val="both"/>
         <w:rPr>
@@ -4629,7 +4558,7 @@
     </w:p>
     <w:p>
       <w:pPr>
-        <w:pStyle w:val="Listaconvietas"/>
+        <w:pStyle w:val="ListBullet"/>
         <w:ind w:left="115"/>
         <w:jc w:val="both"/>
         <w:rPr>
@@ -4642,7 +4571,7 @@
     </w:p>
     <w:p>
       <w:pPr>
-        <w:pStyle w:val="Listaconvietas"/>
+        <w:pStyle w:val="ListBullet"/>
         <w:ind w:left="115"/>
         <w:jc w:val="both"/>
         <w:rPr>
@@ -4682,7 +4611,7 @@
     </w:p>
     <w:p>
       <w:pPr>
-        <w:pStyle w:val="Listaconvietas"/>
+        <w:pStyle w:val="ListBullet"/>
         <w:ind w:left="115"/>
         <w:rPr>
           <w:rFonts w:ascii="Calibri" w:hAnsi="Calibri" w:cs="Calibri"/>
@@ -4694,7 +4623,7 @@
     </w:p>
     <w:p>
       <w:pPr>
-        <w:pStyle w:val="Listaconvietas"/>
+        <w:pStyle w:val="ListBullet"/>
         <w:ind w:left="115"/>
         <w:rPr>
           <w:rFonts w:ascii="Calibri" w:hAnsi="Calibri" w:cs="Calibri"/>
@@ -4714,7 +4643,7 @@
     </w:p>
     <w:p>
       <w:pPr>
-        <w:pStyle w:val="Ttulo"/>
+        <w:pStyle w:val="Title"/>
         <w:ind w:left="0"/>
         <w:rPr>
           <w:rFonts w:ascii="Calibri" w:hAnsi="Calibri" w:cs="Calibri"/>
@@ -4755,7 +4684,7 @@
     </w:p>
     <w:p>
       <w:pPr>
-        <w:pStyle w:val="Listaconvietas"/>
+        <w:pStyle w:val="ListBullet"/>
         <w:numPr>
           <w:ilvl w:val="0"/>
           <w:numId w:val="23"/>
@@ -4779,10 +4708,29 @@
         </w:rPr>
         <w:t>Finalitzar i revisar totes les classes.</w:t>
       </w:r>
+      <w:r>
+        <w:rPr>
+          <w:rFonts w:ascii="Calibri" w:hAnsi="Calibri" w:cs="Calibri"/>
+          <w:sz w:val="22"/>
+          <w:szCs w:val="22"/>
+          <w:lang w:val="ca-ES"/>
+        </w:rPr>
+        <w:tab/>
+      </w:r>
+      <w:r>
+        <w:rPr>
+          <w:rFonts w:ascii="Calibri" w:hAnsi="Calibri" w:cs="Calibri"/>
+          <w:color w:val="FF0000"/>
+          <w:sz w:val="22"/>
+          <w:szCs w:val="22"/>
+          <w:lang w:val="es-ES"/>
+        </w:rPr>
+        <w:t>hecho</w:t>
+      </w:r>
     </w:p>
     <w:p>
       <w:pPr>
-        <w:pStyle w:val="Listaconvietas"/>
+        <w:pStyle w:val="ListBullet"/>
         <w:numPr>
           <w:ilvl w:val="0"/>
           <w:numId w:val="23"/>
@@ -4806,10 +4754,39 @@
         </w:rPr>
         <w:t>Validar tots els testos unitaris.</w:t>
       </w:r>
+      <w:r>
+        <w:rPr>
+          <w:rFonts w:ascii="Calibri" w:hAnsi="Calibri" w:cs="Calibri"/>
+          <w:sz w:val="22"/>
+          <w:szCs w:val="22"/>
+          <w:lang w:val="ca-ES"/>
+        </w:rPr>
+        <w:tab/>
+      </w:r>
+      <w:r>
+        <w:rPr>
+          <w:rFonts w:ascii="Calibri" w:hAnsi="Calibri" w:cs="Calibri"/>
+          <w:sz w:val="22"/>
+          <w:szCs w:val="22"/>
+          <w:lang w:val="ca-ES"/>
+        </w:rPr>
+        <w:tab/>
+      </w:r>
+      <w:proofErr w:type="spellStart"/>
+      <w:r>
+        <w:rPr>
+          <w:rFonts w:ascii="Calibri" w:hAnsi="Calibri" w:cs="Calibri"/>
+          <w:color w:val="FF0000"/>
+          <w:sz w:val="22"/>
+          <w:szCs w:val="22"/>
+        </w:rPr>
+        <w:t>hecho</w:t>
+      </w:r>
+      <w:proofErr w:type="spellEnd"/>
     </w:p>
     <w:p>
       <w:pPr>
-        <w:pStyle w:val="Listaconvietas"/>
+        <w:pStyle w:val="ListBullet"/>
         <w:numPr>
           <w:ilvl w:val="0"/>
           <w:numId w:val="23"/>
@@ -4853,10 +4830,29 @@
         </w:rPr>
         <w:t xml:space="preserve"> funcional explicant clarament les funcionalitats implementades.</w:t>
       </w:r>
+      <w:r>
+        <w:rPr>
+          <w:rFonts w:ascii="Calibri" w:hAnsi="Calibri" w:cs="Calibri"/>
+          <w:sz w:val="22"/>
+          <w:szCs w:val="22"/>
+          <w:lang w:val="ca-ES"/>
+        </w:rPr>
+        <w:tab/>
+      </w:r>
+      <w:r>
+        <w:rPr>
+          <w:rFonts w:ascii="Calibri" w:hAnsi="Calibri" w:cs="Calibri"/>
+          <w:color w:val="FF0000"/>
+          <w:sz w:val="22"/>
+          <w:szCs w:val="22"/>
+          <w:lang w:val="es-ES"/>
+        </w:rPr>
+        <w:t>hecho</w:t>
+      </w:r>
     </w:p>
     <w:p>
       <w:pPr>
-        <w:pStyle w:val="Ttulo2"/>
+        <w:pStyle w:val="Heading2"/>
         <w:jc w:val="both"/>
         <w:rPr>
           <w:rFonts w:ascii="Calibri" w:hAnsi="Calibri" w:cs="Calibri"/>
@@ -4895,7 +4891,7 @@
     </w:p>
     <w:p>
       <w:pPr>
-        <w:pStyle w:val="Ttulo"/>
+        <w:pStyle w:val="Title"/>
         <w:ind w:left="0"/>
         <w:rPr>
           <w:rFonts w:ascii="Calibri" w:hAnsi="Calibri" w:cs="Calibri"/>
@@ -4936,7 +4932,7 @@
     </w:p>
     <w:p>
       <w:pPr>
-        <w:pStyle w:val="Prrafodelista"/>
+        <w:pStyle w:val="ListParagraph"/>
         <w:numPr>
           <w:ilvl w:val="0"/>
           <w:numId w:val="26"/>
@@ -4964,10 +4960,49 @@
         </w:rPr>
         <w:t xml:space="preserve"> I l’aplicació funcional</w:t>
       </w:r>
+      <w:r>
+        <w:rPr>
+          <w:rFonts w:ascii="Calibri" w:hAnsi="Calibri" w:cs="Calibri"/>
+          <w:color w:val="595959" w:themeColor="text1" w:themeTint="A6"/>
+          <w:lang w:eastAsia="ja-JP"/>
+        </w:rPr>
+        <w:tab/>
+      </w:r>
+      <w:r>
+        <w:rPr>
+          <w:rFonts w:ascii="Calibri" w:hAnsi="Calibri" w:cs="Calibri"/>
+          <w:color w:val="595959" w:themeColor="text1" w:themeTint="A6"/>
+          <w:lang w:eastAsia="ja-JP"/>
+        </w:rPr>
+        <w:tab/>
+      </w:r>
+      <w:r>
+        <w:rPr>
+          <w:rFonts w:ascii="Calibri" w:hAnsi="Calibri" w:cs="Calibri"/>
+          <w:color w:val="595959" w:themeColor="text1" w:themeTint="A6"/>
+          <w:lang w:eastAsia="ja-JP"/>
+        </w:rPr>
+        <w:tab/>
+      </w:r>
+      <w:r>
+        <w:rPr>
+          <w:rFonts w:ascii="Calibri" w:hAnsi="Calibri" w:cs="Calibri"/>
+          <w:color w:val="595959" w:themeColor="text1" w:themeTint="A6"/>
+          <w:lang w:eastAsia="ja-JP"/>
+        </w:rPr>
+        <w:tab/>
+      </w:r>
+      <w:r>
+        <w:rPr>
+          <w:rFonts w:ascii="Calibri" w:hAnsi="Calibri" w:cs="Calibri"/>
+          <w:color w:val="FF0000"/>
+        </w:rPr>
+        <w:t>hecho</w:t>
+      </w:r>
     </w:p>
     <w:p>
       <w:pPr>
-        <w:pStyle w:val="Prrafodelista"/>
+        <w:pStyle w:val="ListParagraph"/>
         <w:numPr>
           <w:ilvl w:val="0"/>
           <w:numId w:val="26"/>
@@ -4990,7 +5025,7 @@
     </w:p>
     <w:p>
       <w:pPr>
-        <w:pStyle w:val="Prrafodelista"/>
+        <w:pStyle w:val="ListParagraph"/>
         <w:numPr>
           <w:ilvl w:val="0"/>
           <w:numId w:val="26"/>
@@ -5010,6 +5045,39 @@
         </w:rPr>
         <w:t>Una presentació amb la guia d'ús del programa i funcionalitats.</w:t>
       </w:r>
+      <w:r>
+        <w:rPr>
+          <w:rFonts w:ascii="Calibri" w:hAnsi="Calibri" w:cs="Calibri"/>
+          <w:color w:val="595959" w:themeColor="text1" w:themeTint="A6"/>
+          <w:lang w:eastAsia="ja-JP"/>
+        </w:rPr>
+        <w:tab/>
+      </w:r>
+      <w:r>
+        <w:rPr>
+          <w:rFonts w:ascii="Calibri" w:hAnsi="Calibri" w:cs="Calibri"/>
+          <w:color w:val="595959" w:themeColor="text1" w:themeTint="A6"/>
+          <w:lang w:eastAsia="ja-JP"/>
+        </w:rPr>
+        <w:tab/>
+      </w:r>
+      <w:r>
+        <w:rPr>
+          <w:rFonts w:ascii="Calibri" w:hAnsi="Calibri" w:cs="Calibri"/>
+          <w:color w:val="595959" w:themeColor="text1" w:themeTint="A6"/>
+          <w:lang w:eastAsia="ja-JP"/>
+        </w:rPr>
+        <w:tab/>
+      </w:r>
+      <w:proofErr w:type="spellStart"/>
+      <w:r>
+        <w:rPr>
+          <w:rFonts w:ascii="Calibri" w:hAnsi="Calibri" w:cs="Calibri"/>
+          <w:color w:val="FF0000"/>
+        </w:rPr>
+        <w:t>hecho</w:t>
+      </w:r>
+      <w:proofErr w:type="spellEnd"/>
     </w:p>
     <w:p>
       <w:pPr>
@@ -5039,7 +5107,7 @@
     </w:p>
     <w:p>
       <w:pPr>
-        <w:pStyle w:val="Listaconvietas"/>
+        <w:pStyle w:val="ListBullet"/>
         <w:numPr>
           <w:ilvl w:val="0"/>
           <w:numId w:val="25"/>
@@ -5083,7 +5151,7 @@
     </w:p>
     <w:p>
       <w:pPr>
-        <w:pStyle w:val="Listaconvietas"/>
+        <w:pStyle w:val="ListBullet"/>
         <w:numPr>
           <w:ilvl w:val="0"/>
           <w:numId w:val="25"/>
@@ -5141,7 +5209,7 @@
     </w:p>
     <w:p>
       <w:pPr>
-        <w:pStyle w:val="Listaconvietas"/>
+        <w:pStyle w:val="ListBullet"/>
         <w:numPr>
           <w:ilvl w:val="0"/>
           <w:numId w:val="25"/>
@@ -5213,7 +5281,7 @@
     </w:p>
     <w:p>
       <w:pPr>
-        <w:pStyle w:val="Listaconvietas"/>
+        <w:pStyle w:val="ListBullet"/>
         <w:numPr>
           <w:ilvl w:val="0"/>
           <w:numId w:val="25"/>
@@ -5279,7 +5347,7 @@
     </w:p>
     <w:p>
       <w:pPr>
-        <w:pStyle w:val="Listaconvietas"/>
+        <w:pStyle w:val="ListBullet"/>
         <w:numPr>
           <w:ilvl w:val="0"/>
           <w:numId w:val="25"/>
@@ -5351,7 +5419,7 @@
     </w:p>
     <w:p>
       <w:pPr>
-        <w:pStyle w:val="Listaconvietas"/>
+        <w:pStyle w:val="ListBullet"/>
         <w:numPr>
           <w:ilvl w:val="0"/>
           <w:numId w:val="25"/>
@@ -5417,7 +5485,7 @@
     </w:p>
     <w:p>
       <w:pPr>
-        <w:pStyle w:val="Listaconvietas"/>
+        <w:pStyle w:val="ListBullet"/>
         <w:numPr>
           <w:ilvl w:val="0"/>
           <w:numId w:val="25"/>
@@ -5489,7 +5557,7 @@
     </w:p>
     <w:p>
       <w:pPr>
-        <w:pStyle w:val="Listaconvietas"/>
+        <w:pStyle w:val="ListBullet"/>
         <w:numPr>
           <w:ilvl w:val="0"/>
           <w:numId w:val="25"/>
@@ -5596,7 +5664,7 @@
     </w:p>
     <w:p>
       <w:pPr>
-        <w:pStyle w:val="Listaconvietas"/>
+        <w:pStyle w:val="ListBullet"/>
         <w:numPr>
           <w:ilvl w:val="0"/>
           <w:numId w:val="25"/>
@@ -5771,7 +5839,7 @@
 <w:ftr xmlns:wpc="http://schemas.microsoft.com/office/word/2010/wordprocessingCanvas" xmlns:cx="http://schemas.microsoft.com/office/drawing/2014/chartex" xmlns:cx1="http://schemas.microsoft.com/office/drawing/2015/9/8/chartex" xmlns:cx2="http://schemas.microsoft.com/office/drawing/2015/10/21/chartex" xmlns:cx3="http://schemas.microsoft.com/office/drawing/2016/5/9/chartex" xmlns:cx4="http://schemas.microsoft.com/office/drawing/2016/5/10/chartex" xmlns:cx5="http://schemas.microsoft.com/office/drawing/2016/5/11/chartex" xmlns:cx6="http://schemas.microsoft.com/office/drawing/2016/5/12/chartex" xmlns:cx7="http://schemas.microsoft.com/office/drawing/2016/5/13/chartex" xmlns:cx8="http://schemas.microsoft.com/office/drawing/2016/5/14/chartex" xmlns:mc="http://schemas.openxmlformats.org/markup-compatibility/2006" xmlns:aink="http://schemas.microsoft.com/office/drawing/2016/ink" xmlns:am3d="http://schemas.microsoft.com/office/drawing/2017/model3d" xmlns:o="urn:schemas-microsoft-com:office:office" xmlns:oel="http://schemas.microsoft.com/office/2019/extlst" xmlns:r="http://schemas.openxmlformats.org/officeDocument/2006/relationships" xmlns:m="http://schemas.openxmlformats.org/officeDocument/2006/math" xmlns:v="urn:schemas-microsoft-com:vml" xmlns:wp14="http://schemas.microsoft.com/office/word/2010/wordprocessingDrawing" xmlns:wp="http://schemas.openxmlformats.org/drawingml/2006/wordprocessingDrawing" xmlns:w10="urn:schemas-microsoft-com:office:word" xmlns:w="http://schemas.openxmlformats.org/wordprocessingml/2006/main" xmlns:w14="http://schemas.microsoft.com/office/word/2010/wordml" xmlns:w15="http://schemas.microsoft.com/office/word/2012/wordml" xmlns:w16cex="http://schemas.microsoft.com/office/word/2018/wordml/cex" xmlns:w16cid="http://schemas.microsoft.com/office/word/2016/wordml/cid" xmlns:w16="http://schemas.microsoft.com/office/word/2018/wordml" xmlns:w16du="http://schemas.microsoft.com/office/word/2023/wordml/word16du" xmlns:w16sdtdh="http://schemas.microsoft.com/office/word/2020/wordml/sdtdatahash" xmlns:w16sdtfl="http://schemas.microsoft.com/office/word/2024/wordml/sdtformatlock" xmlns:w16se="http://schemas.microsoft.com/office/word/2015/wordml/symex" xmlns:wpg="http://schemas.microsoft.com/office/word/2010/wordprocessingGroup" xmlns:wpi="http://schemas.microsoft.com/office/word/2010/wordprocessingInk" xmlns:wne="http://schemas.microsoft.com/office/word/2006/wordml" xmlns:wps="http://schemas.microsoft.com/office/word/2010/wordprocessingShape" mc:Ignorable="w14 w15 w16se w16cid w16 w16cex w16sdtdh w16sdtfl w16du wp14">
   <w:p>
     <w:pPr>
-      <w:pStyle w:val="Piedepgina"/>
+      <w:pStyle w:val="Footer"/>
       <w:jc w:val="right"/>
     </w:pPr>
     <w:r>
@@ -5836,7 +5904,7 @@
 <w:hdr xmlns:wpc="http://schemas.microsoft.com/office/word/2010/wordprocessingCanvas" xmlns:cx="http://schemas.microsoft.com/office/drawing/2014/chartex" xmlns:cx1="http://schemas.microsoft.com/office/drawing/2015/9/8/chartex" xmlns:cx2="http://schemas.microsoft.com/office/drawing/2015/10/21/chartex" xmlns:cx3="http://schemas.microsoft.com/office/drawing/2016/5/9/chartex" xmlns:cx4="http://schemas.microsoft.com/office/drawing/2016/5/10/chartex" xmlns:cx5="http://schemas.microsoft.com/office/drawing/2016/5/11/chartex" xmlns:cx6="http://schemas.microsoft.com/office/drawing/2016/5/12/chartex" xmlns:cx7="http://schemas.microsoft.com/office/drawing/2016/5/13/chartex" xmlns:cx8="http://schemas.microsoft.com/office/drawing/2016/5/14/chartex" xmlns:mc="http://schemas.openxmlformats.org/markup-compatibility/2006" xmlns:aink="http://schemas.microsoft.com/office/drawing/2016/ink" xmlns:am3d="http://schemas.microsoft.com/office/drawing/2017/model3d" xmlns:o="urn:schemas-microsoft-com:office:office" xmlns:oel="http://schemas.microsoft.com/office/2019/extlst" xmlns:r="http://schemas.openxmlformats.org/officeDocument/2006/relationships" xmlns:m="http://schemas.openxmlformats.org/officeDocument/2006/math" xmlns:v="urn:schemas-microsoft-com:vml" xmlns:wp14="http://schemas.microsoft.com/office/word/2010/wordprocessingDrawing" xmlns:wp="http://schemas.openxmlformats.org/drawingml/2006/wordprocessingDrawing" xmlns:w10="urn:schemas-microsoft-com:office:word" xmlns:w="http://schemas.openxmlformats.org/wordprocessingml/2006/main" xmlns:w14="http://schemas.microsoft.com/office/word/2010/wordml" xmlns:w15="http://schemas.microsoft.com/office/word/2012/wordml" xmlns:w16cex="http://schemas.microsoft.com/office/word/2018/wordml/cex" xmlns:w16cid="http://schemas.microsoft.com/office/word/2016/wordml/cid" xmlns:w16="http://schemas.microsoft.com/office/word/2018/wordml" xmlns:w16du="http://schemas.microsoft.com/office/word/2023/wordml/word16du" xmlns:w16sdtdh="http://schemas.microsoft.com/office/word/2020/wordml/sdtdatahash" xmlns:w16sdtfl="http://schemas.microsoft.com/office/word/2024/wordml/sdtformatlock" xmlns:w16se="http://schemas.microsoft.com/office/word/2015/wordml/symex" xmlns:wpg="http://schemas.microsoft.com/office/word/2010/wordprocessingGroup" xmlns:wpi="http://schemas.microsoft.com/office/word/2010/wordprocessingInk" xmlns:wne="http://schemas.microsoft.com/office/word/2006/wordml" xmlns:wps="http://schemas.microsoft.com/office/word/2010/wordprocessingShape" mc:Ignorable="w14 w15 w16se w16cid w16 w16cex w16sdtdh w16sdtfl w16du wp14">
   <w:p>
     <w:pPr>
-      <w:pStyle w:val="Encabezado"/>
+      <w:pStyle w:val="Header"/>
     </w:pPr>
     <w:r>
       <w:rPr>
@@ -6119,7 +6187,7 @@
             </wp:anchor>
           </w:drawing>
         </mc:Choice>
-        <mc:Fallback xmlns:pic="http://schemas.openxmlformats.org/drawingml/2006/picture" xmlns:a="http://schemas.openxmlformats.org/drawingml/2006/main">
+        <mc:Fallback xmlns:a="http://schemas.openxmlformats.org/drawingml/2006/main" xmlns:pic="http://schemas.openxmlformats.org/drawingml/2006/picture">
           <w:pict w14:anchorId="7C0584DC">
             <v:rect id="Rectangle 1" style="position:absolute;margin-left:-2.4pt;margin-top:-35.4pt;width:605.45pt;height:68.2pt;z-index:-503316473;visibility:visible;mso-wrap-style:square;mso-wrap-distance-left:9pt;mso-wrap-distance-top:0;mso-wrap-distance-right:9pt;mso-wrap-distance-bottom:0;mso-position-horizontal:absolute;mso-position-horizontal-relative:page;mso-position-vertical:absolute;mso-position-vertical-relative:text;v-text-anchor:top" o:spid="_x0000_s1026" fillcolor="#04339f" stroked="f" strokeweight="1pt" w14:anchorId="16B2AA30" o:gfxdata="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">
               <v:shadow on="t" type="perspective" color="black" opacity="26214f" offset="0,0" matrix="66847f,,,66847f"/>
@@ -9433,11 +9501,11 @@
       <w:spacing w:after="160" w:line="259" w:lineRule="auto"/>
     </w:pPr>
   </w:style>
-  <w:style w:type="paragraph" w:styleId="Ttulo1">
+  <w:style w:type="paragraph" w:styleId="Heading1">
     <w:name w:val="heading 1"/>
     <w:basedOn w:val="Normal"/>
     <w:next w:val="Normal"/>
-    <w:link w:val="Ttulo1Car"/>
+    <w:link w:val="Heading1Char"/>
     <w:uiPriority w:val="1"/>
     <w:qFormat/>
     <w:rsid w:val="005A4CCD"/>
@@ -9458,11 +9526,11 @@
       <w:lang w:val="en-US" w:eastAsia="ja-JP"/>
     </w:rPr>
   </w:style>
-  <w:style w:type="paragraph" w:styleId="Ttulo2">
+  <w:style w:type="paragraph" w:styleId="Heading2">
     <w:name w:val="heading 2"/>
     <w:basedOn w:val="Normal"/>
     <w:next w:val="Normal"/>
-    <w:link w:val="Ttulo2Car"/>
+    <w:link w:val="Heading2Char"/>
     <w:uiPriority w:val="9"/>
     <w:unhideWhenUsed/>
     <w:qFormat/>
@@ -9480,13 +9548,13 @@
       <w:szCs w:val="26"/>
     </w:rPr>
   </w:style>
-  <w:style w:type="character" w:default="1" w:styleId="Fuentedeprrafopredeter">
+  <w:style w:type="character" w:default="1" w:styleId="DefaultParagraphFont">
     <w:name w:val="Default Paragraph Font"/>
     <w:uiPriority w:val="1"/>
     <w:semiHidden/>
     <w:unhideWhenUsed/>
   </w:style>
-  <w:style w:type="table" w:default="1" w:styleId="Tablanormal">
+  <w:style w:type="table" w:default="1" w:styleId="TableNormal">
     <w:name w:val="Normal Table"/>
     <w:uiPriority w:val="99"/>
     <w:semiHidden/>
@@ -9501,32 +9569,32 @@
       </w:tblCellMar>
     </w:tblPr>
   </w:style>
-  <w:style w:type="numbering" w:default="1" w:styleId="Sinlista">
+  <w:style w:type="numbering" w:default="1" w:styleId="NoList">
     <w:name w:val="No List"/>
     <w:uiPriority w:val="99"/>
     <w:semiHidden/>
     <w:unhideWhenUsed/>
   </w:style>
-  <w:style w:type="character" w:customStyle="1" w:styleId="EncabezadoCar">
-    <w:name w:val="Encabezado Car"/>
-    <w:basedOn w:val="Fuentedeprrafopredeter"/>
-    <w:link w:val="Encabezado"/>
+  <w:style w:type="character" w:customStyle="1" w:styleId="HeaderChar">
+    <w:name w:val="Header Char"/>
+    <w:basedOn w:val="DefaultParagraphFont"/>
+    <w:link w:val="Header"/>
     <w:uiPriority w:val="99"/>
     <w:qFormat/>
     <w:rsid w:val="00347752"/>
   </w:style>
-  <w:style w:type="character" w:customStyle="1" w:styleId="PiedepginaCar">
-    <w:name w:val="Pie de página Car"/>
-    <w:basedOn w:val="Fuentedeprrafopredeter"/>
-    <w:link w:val="Piedepgina"/>
+  <w:style w:type="character" w:customStyle="1" w:styleId="FooterChar">
+    <w:name w:val="Footer Char"/>
+    <w:basedOn w:val="DefaultParagraphFont"/>
+    <w:link w:val="Footer"/>
     <w:uiPriority w:val="99"/>
     <w:qFormat/>
     <w:rsid w:val="00347752"/>
   </w:style>
-  <w:style w:type="character" w:customStyle="1" w:styleId="Ttulo1Car">
-    <w:name w:val="Título 1 Car"/>
-    <w:basedOn w:val="Fuentedeprrafopredeter"/>
-    <w:link w:val="Ttulo1"/>
+  <w:style w:type="character" w:customStyle="1" w:styleId="Heading1Char">
+    <w:name w:val="Heading 1 Char"/>
+    <w:basedOn w:val="DefaultParagraphFont"/>
+    <w:link w:val="Heading1"/>
     <w:uiPriority w:val="1"/>
     <w:qFormat/>
     <w:rsid w:val="005A4CCD"/>
@@ -9540,10 +9608,10 @@
       <w:lang w:val="en-US" w:eastAsia="ja-JP"/>
     </w:rPr>
   </w:style>
-  <w:style w:type="character" w:customStyle="1" w:styleId="TtuloCar">
-    <w:name w:val="Título Car"/>
-    <w:basedOn w:val="Fuentedeprrafopredeter"/>
-    <w:link w:val="Ttulo"/>
+  <w:style w:type="character" w:customStyle="1" w:styleId="TitleChar">
+    <w:name w:val="Title Char"/>
+    <w:basedOn w:val="DefaultParagraphFont"/>
+    <w:link w:val="Title"/>
     <w:uiPriority w:val="4"/>
     <w:qFormat/>
     <w:rsid w:val="005A4CCD"/>
@@ -9560,7 +9628,7 @@
   </w:style>
   <w:style w:type="character" w:customStyle="1" w:styleId="Destacado">
     <w:name w:val="Destacado"/>
-    <w:basedOn w:val="Fuentedeprrafopredeter"/>
+    <w:basedOn w:val="DefaultParagraphFont"/>
     <w:uiPriority w:val="4"/>
     <w:qFormat/>
     <w:rsid w:val="005A4CCD"/>
@@ -9570,10 +9638,10 @@
       <w:color w:val="7F7F7F" w:themeColor="text1" w:themeTint="80"/>
     </w:rPr>
   </w:style>
-  <w:style w:type="character" w:customStyle="1" w:styleId="TextoindependienteCar">
-    <w:name w:val="Texto independiente Car"/>
-    <w:basedOn w:val="Fuentedeprrafopredeter"/>
-    <w:link w:val="Textoindependiente"/>
+  <w:style w:type="character" w:customStyle="1" w:styleId="BodyTextChar">
+    <w:name w:val="Body Text Char"/>
+    <w:basedOn w:val="DefaultParagraphFont"/>
+    <w:link w:val="BodyText"/>
     <w:uiPriority w:val="3"/>
     <w:qFormat/>
     <w:rsid w:val="005A4CCD"/>
@@ -9584,10 +9652,10 @@
       <w:lang w:val="en-US" w:eastAsia="ja-JP"/>
     </w:rPr>
   </w:style>
-  <w:style w:type="character" w:customStyle="1" w:styleId="TextodegloboCar">
-    <w:name w:val="Texto de globo Car"/>
-    <w:basedOn w:val="Fuentedeprrafopredeter"/>
-    <w:link w:val="Textodeglobo"/>
+  <w:style w:type="character" w:customStyle="1" w:styleId="BalloonTextChar">
+    <w:name w:val="Balloon Text Char"/>
+    <w:basedOn w:val="DefaultParagraphFont"/>
+    <w:link w:val="BalloonText"/>
     <w:uiPriority w:val="99"/>
     <w:semiHidden/>
     <w:qFormat/>
@@ -9598,10 +9666,10 @@
       <w:szCs w:val="18"/>
     </w:rPr>
   </w:style>
-  <w:style w:type="character" w:customStyle="1" w:styleId="SinespaciadoCar">
-    <w:name w:val="Sin espaciado Car"/>
-    <w:basedOn w:val="Fuentedeprrafopredeter"/>
-    <w:link w:val="Sinespaciado"/>
+  <w:style w:type="character" w:customStyle="1" w:styleId="NoSpacingChar">
+    <w:name w:val="No Spacing Char"/>
+    <w:basedOn w:val="DefaultParagraphFont"/>
+    <w:link w:val="NoSpacing"/>
     <w:uiPriority w:val="1"/>
     <w:qFormat/>
     <w:rsid w:val="00B02738"/>
@@ -10352,10 +10420,10 @@
       <w:rFonts w:cs="Courier New"/>
     </w:rPr>
   </w:style>
-  <w:style w:type="paragraph" w:customStyle="1" w:styleId="Ttulo10">
+  <w:style w:type="paragraph" w:customStyle="1" w:styleId="Ttulo1">
     <w:name w:val="Título1"/>
     <w:basedOn w:val="Normal"/>
-    <w:next w:val="Textoindependiente"/>
+    <w:next w:val="BodyText"/>
     <w:qFormat/>
     <w:pPr>
       <w:keepNext/>
@@ -10367,10 +10435,10 @@
       <w:szCs w:val="28"/>
     </w:rPr>
   </w:style>
-  <w:style w:type="paragraph" w:styleId="Textoindependiente">
+  <w:style w:type="paragraph" w:styleId="BodyText">
     <w:name w:val="Body Text"/>
     <w:basedOn w:val="Normal"/>
-    <w:link w:val="TextoindependienteCar"/>
+    <w:link w:val="BodyTextChar"/>
     <w:uiPriority w:val="3"/>
     <w:unhideWhenUsed/>
     <w:qFormat/>
@@ -10387,14 +10455,14 @@
       <w:lang w:val="en-US" w:eastAsia="ja-JP"/>
     </w:rPr>
   </w:style>
-  <w:style w:type="paragraph" w:styleId="Lista">
+  <w:style w:type="paragraph" w:styleId="List">
     <w:name w:val="List"/>
-    <w:basedOn w:val="Textoindependiente"/>
+    <w:basedOn w:val="BodyText"/>
     <w:rPr>
       <w:rFonts w:cs="Arial"/>
     </w:rPr>
   </w:style>
-  <w:style w:type="paragraph" w:styleId="Descripcin">
+  <w:style w:type="paragraph" w:styleId="Caption">
     <w:name w:val="caption"/>
     <w:basedOn w:val="Normal"/>
     <w:qFormat/>
@@ -10421,10 +10489,10 @@
       <w:rFonts w:cs="Arial"/>
     </w:rPr>
   </w:style>
-  <w:style w:type="paragraph" w:styleId="Encabezado">
+  <w:style w:type="paragraph" w:styleId="Header">
     <w:name w:val="header"/>
     <w:basedOn w:val="Normal"/>
-    <w:link w:val="EncabezadoCar"/>
+    <w:link w:val="HeaderChar"/>
     <w:uiPriority w:val="99"/>
     <w:unhideWhenUsed/>
     <w:rsid w:val="00347752"/>
@@ -10436,10 +10504,10 @@
       <w:spacing w:after="0" w:line="240" w:lineRule="auto"/>
     </w:pPr>
   </w:style>
-  <w:style w:type="paragraph" w:styleId="Piedepgina">
+  <w:style w:type="paragraph" w:styleId="Footer">
     <w:name w:val="footer"/>
     <w:basedOn w:val="Normal"/>
-    <w:link w:val="PiedepginaCar"/>
+    <w:link w:val="FooterChar"/>
     <w:uiPriority w:val="99"/>
     <w:unhideWhenUsed/>
     <w:rsid w:val="00347752"/>
@@ -10451,11 +10519,11 @@
       <w:spacing w:after="0" w:line="240" w:lineRule="auto"/>
     </w:pPr>
   </w:style>
-  <w:style w:type="paragraph" w:styleId="Ttulo">
+  <w:style w:type="paragraph" w:styleId="Title">
     <w:name w:val="Title"/>
     <w:basedOn w:val="Normal"/>
     <w:next w:val="Normal"/>
-    <w:link w:val="TtuloCar"/>
+    <w:link w:val="TitleChar"/>
     <w:uiPriority w:val="4"/>
     <w:qFormat/>
     <w:rsid w:val="005A4CCD"/>
@@ -10480,7 +10548,7 @@
       <w:lang w:val="en-US" w:eastAsia="ja-JP"/>
     </w:rPr>
   </w:style>
-  <w:style w:type="paragraph" w:styleId="Listaconvietas">
+  <w:style w:type="paragraph" w:styleId="ListBullet">
     <w:name w:val="List Bullet"/>
     <w:basedOn w:val="Normal"/>
     <w:uiPriority w:val="1"/>
@@ -10501,7 +10569,7 @@
   <w:style w:type="paragraph" w:customStyle="1" w:styleId="SidebarHeading">
     <w:name w:val="Sidebar Heading"/>
     <w:basedOn w:val="Normal"/>
-    <w:next w:val="Textoindependiente"/>
+    <w:next w:val="BodyText"/>
     <w:uiPriority w:val="2"/>
     <w:qFormat/>
     <w:rsid w:val="005A4CCD"/>
@@ -10561,10 +10629,10 @@
       <w:lang w:val="en-US" w:eastAsia="ja-JP"/>
     </w:rPr>
   </w:style>
-  <w:style w:type="paragraph" w:styleId="Textodeglobo">
+  <w:style w:type="paragraph" w:styleId="BalloonText">
     <w:name w:val="Balloon Text"/>
     <w:basedOn w:val="Normal"/>
-    <w:link w:val="TextodegloboCar"/>
+    <w:link w:val="BalloonTextChar"/>
     <w:uiPriority w:val="99"/>
     <w:semiHidden/>
     <w:unhideWhenUsed/>
@@ -10579,9 +10647,9 @@
       <w:szCs w:val="18"/>
     </w:rPr>
   </w:style>
-  <w:style w:type="paragraph" w:styleId="Sinespaciado">
+  <w:style w:type="paragraph" w:styleId="NoSpacing">
     <w:name w:val="No Spacing"/>
-    <w:link w:val="SinespaciadoCar"/>
+    <w:link w:val="NoSpacingChar"/>
     <w:uiPriority w:val="1"/>
     <w:qFormat/>
     <w:rsid w:val="00B02738"/>
@@ -10590,7 +10658,7 @@
       <w:lang w:eastAsia="es-ES"/>
     </w:rPr>
   </w:style>
-  <w:style w:type="paragraph" w:styleId="Prrafodelista">
+  <w:style w:type="paragraph" w:styleId="ListParagraph">
     <w:name w:val="List Paragraph"/>
     <w:basedOn w:val="Normal"/>
     <w:uiPriority w:val="34"/>
@@ -10623,7 +10691,7 @@
   </w:style>
   <w:style w:type="table" w:customStyle="1" w:styleId="SyllabusTable">
     <w:name w:val="Syllabus Table"/>
-    <w:basedOn w:val="Tablanormal"/>
+    <w:basedOn w:val="TableNormal"/>
     <w:uiPriority w:val="99"/>
     <w:rsid w:val="005A4CCD"/>
     <w:pPr>
@@ -10671,9 +10739,9 @@
       </w:tcPr>
     </w:tblStylePr>
   </w:style>
-  <w:style w:type="table" w:styleId="Tablaconcuadrcula">
+  <w:style w:type="table" w:styleId="TableGrid">
     <w:name w:val="Table Grid"/>
-    <w:basedOn w:val="Tablanormal"/>
+    <w:basedOn w:val="TableNormal"/>
     <w:uiPriority w:val="39"/>
     <w:rsid w:val="001C3512"/>
     <w:tblPr>
@@ -10687,9 +10755,9 @@
       </w:tblBorders>
     </w:tblPr>
   </w:style>
-  <w:style w:type="character" w:styleId="Hipervnculo">
+  <w:style w:type="character" w:styleId="Hyperlink">
     <w:name w:val="Hyperlink"/>
-    <w:basedOn w:val="Fuentedeprrafopredeter"/>
+    <w:basedOn w:val="DefaultParagraphFont"/>
     <w:uiPriority w:val="99"/>
     <w:unhideWhenUsed/>
     <w:rPr>
@@ -10713,9 +10781,9 @@
       <w:szCs w:val="24"/>
     </w:rPr>
   </w:style>
-  <w:style w:type="character" w:styleId="Mencinsinresolver">
+  <w:style w:type="character" w:styleId="UnresolvedMention">
     <w:name w:val="Unresolved Mention"/>
-    <w:basedOn w:val="Fuentedeprrafopredeter"/>
+    <w:basedOn w:val="DefaultParagraphFont"/>
     <w:uiPriority w:val="99"/>
     <w:rsid w:val="008B5FE8"/>
     <w:rPr>
@@ -10723,10 +10791,10 @@
       <w:shd w:val="clear" w:color="auto" w:fill="E1DFDD"/>
     </w:rPr>
   </w:style>
-  <w:style w:type="character" w:customStyle="1" w:styleId="Ttulo2Car">
-    <w:name w:val="Título 2 Car"/>
-    <w:basedOn w:val="Fuentedeprrafopredeter"/>
-    <w:link w:val="Ttulo2"/>
+  <w:style w:type="character" w:customStyle="1" w:styleId="Heading2Char">
+    <w:name w:val="Heading 2 Char"/>
+    <w:basedOn w:val="DefaultParagraphFont"/>
+    <w:link w:val="Heading2"/>
     <w:uiPriority w:val="9"/>
     <w:rsid w:val="006B6FD5"/>
     <w:rPr>
@@ -11012,6 +11080,19 @@
 </file>
 
 <file path=customXml/item2.xml><?xml version="1.0" encoding="utf-8"?>
+<?mso-contentType ?>
+<FormTemplates xmlns="http://schemas.microsoft.com/sharepoint/v3/contenttype/forms">
+  <Display>DocumentLibraryForm</Display>
+  <Edit>DocumentLibraryForm</Edit>
+  <New>DocumentLibraryForm</New>
+</FormTemplates>
+</file>
+
+<file path=customXml/item3.xml><?xml version="1.0" encoding="utf-8"?>
+<b:Sources xmlns:b="http://schemas.openxmlformats.org/officeDocument/2006/bibliography" xmlns="http://schemas.openxmlformats.org/officeDocument/2006/bibliography" SelectedStyle="\APASixthEditionOfficeOnline.xsl" StyleName="APA" Version="6"/>
+</file>
+
+<file path=customXml/item4.xml><?xml version="1.0" encoding="utf-8"?>
 <ct:contentTypeSchema xmlns:ct="http://schemas.microsoft.com/office/2006/metadata/contentType" xmlns:ma="http://schemas.microsoft.com/office/2006/metadata/properties/metaAttributes" ct:_="" ma:_="" ma:contentTypeName="Document" ma:contentTypeID="0x01010012DFB546BF9A9A4B8ED0AC7B94B2CFD7" ma:contentTypeVersion="18" ma:contentTypeDescription="Crea un document nou" ma:contentTypeScope="" ma:versionID="a4de1d2b37c04251578d504aaf5fb6b6">
   <xsd:schema xmlns:xsd="http://www.w3.org/2001/XMLSchema" xmlns:xs="http://www.w3.org/2001/XMLSchema" xmlns:p="http://schemas.microsoft.com/office/2006/metadata/properties" xmlns:ns2="7ab8710d-5ebb-410d-896b-76cf8cf7948a" xmlns:ns3="604d14db-bcfc-4ffe-a253-bdc5ee9ebe55" targetNamespace="http://schemas.microsoft.com/office/2006/metadata/properties" ma:root="true" ma:fieldsID="b610ef0642c615044be91bd75983dfd3" ns2:_="" ns3:_="">
     <xsd:import namespace="7ab8710d-5ebb-410d-896b-76cf8cf7948a"/>
@@ -11266,19 +11347,6 @@
 </ct:contentTypeSchema>
 </file>
 
-<file path=customXml/item3.xml><?xml version="1.0" encoding="utf-8"?>
-<b:Sources xmlns:b="http://schemas.openxmlformats.org/officeDocument/2006/bibliography" xmlns="http://schemas.openxmlformats.org/officeDocument/2006/bibliography" SelectedStyle="\APASixthEditionOfficeOnline.xsl" StyleName="APA" Version="6"/>
-</file>
-
-<file path=customXml/item4.xml><?xml version="1.0" encoding="utf-8"?>
-<?mso-contentType ?>
-<FormTemplates xmlns="http://schemas.microsoft.com/sharepoint/v3/contenttype/forms">
-  <Display>DocumentLibraryForm</Display>
-  <Edit>DocumentLibraryForm</Edit>
-  <New>DocumentLibraryForm</New>
-</FormTemplates>
-</file>
-
 <file path=customXml/itemProps1.xml><?xml version="1.0" encoding="utf-8"?>
 <ds:datastoreItem xmlns:ds="http://schemas.openxmlformats.org/officeDocument/2006/customXml" ds:itemID="{98DDB6B4-26B7-4FFE-8C6F-5045A48BCF4D}">
   <ds:schemaRefs>
@@ -11291,6 +11359,22 @@
 </file>
 
 <file path=customXml/itemProps2.xml><?xml version="1.0" encoding="utf-8"?>
+<ds:datastoreItem xmlns:ds="http://schemas.openxmlformats.org/officeDocument/2006/customXml" ds:itemID="{C711AE3A-7BF5-4FA2-B63E-C841096FBF5A}">
+  <ds:schemaRefs>
+    <ds:schemaRef ds:uri="http://schemas.microsoft.com/sharepoint/v3/contenttype/forms"/>
+  </ds:schemaRefs>
+</ds:datastoreItem>
+</file>
+
+<file path=customXml/itemProps3.xml><?xml version="1.0" encoding="utf-8"?>
+<ds:datastoreItem xmlns:ds="http://schemas.openxmlformats.org/officeDocument/2006/customXml" ds:itemID="{8FD9EE6E-5512-6743-BD3F-1A78347629DE}">
+  <ds:schemaRefs>
+    <ds:schemaRef ds:uri="http://schemas.openxmlformats.org/officeDocument/2006/bibliography"/>
+  </ds:schemaRefs>
+</ds:datastoreItem>
+</file>
+
+<file path=customXml/itemProps4.xml><?xml version="1.0" encoding="utf-8"?>
 <ds:datastoreItem xmlns:ds="http://schemas.openxmlformats.org/officeDocument/2006/customXml" ds:itemID="{CE22B7CE-537F-42A1-9360-9997EFFC3F48}">
   <ds:schemaRefs>
     <ds:schemaRef ds:uri="http://schemas.microsoft.com/office/2006/metadata/contentType"/>
@@ -11307,20 +11391,4 @@
     <ds:schemaRef ds:uri="http://schemas.microsoft.com/internal/obd"/>
   </ds:schemaRefs>
 </ds:datastoreItem>
-</file>
-
-<file path=customXml/itemProps3.xml><?xml version="1.0" encoding="utf-8"?>
-<ds:datastoreItem xmlns:ds="http://schemas.openxmlformats.org/officeDocument/2006/customXml" ds:itemID="{8FD9EE6E-5512-6743-BD3F-1A78347629DE}">
-  <ds:schemaRefs>
-    <ds:schemaRef ds:uri="http://schemas.openxmlformats.org/officeDocument/2006/bibliography"/>
-  </ds:schemaRefs>
-</ds:datastoreItem>
-</file>
-
-<file path=customXml/itemProps4.xml><?xml version="1.0" encoding="utf-8"?>
-<ds:datastoreItem xmlns:ds="http://schemas.openxmlformats.org/officeDocument/2006/customXml" ds:itemID="{C711AE3A-7BF5-4FA2-B63E-C841096FBF5A}">
-  <ds:schemaRefs>
-    <ds:schemaRef ds:uri="http://schemas.microsoft.com/sharepoint/v3/contenttype/forms"/>
-  </ds:schemaRefs>
-</ds:datastoreItem>
 </file>
</xml_diff>